<commit_message>
Division de la memoria
</commit_message>
<xml_diff>
--- a/Memoria/Memoria-2-AnalisisDeSistemasDeOrganizacion-V1.docx
+++ b/Memoria/Memoria-2-AnalisisDeSistemasDeOrganizacion-V1.docx
@@ -18,12 +18,13 @@
           <w:sz w:val="52"/>
           <w:szCs w:val="52"/>
         </w:rPr>
-        <w:t>CAPÍTULO 2</w:t>
+        <w:t>CAPÍTULO 1</w:t>
       </w:r>
     </w:p>
     <w:p>
       <w:pPr>
         <w:pStyle w:val="Ttulo1"/>
+        <w:jc w:val="both"/>
         <w:rPr>
           <w:rFonts w:asciiTheme="minorHAnsi" w:hAnsiTheme="minorHAnsi" w:cstheme="minorHAnsi"/>
           <w:b/>
@@ -32,7 +33,7 @@
           <w:szCs w:val="52"/>
         </w:rPr>
       </w:pPr>
-      <w:bookmarkStart w:id="0" w:name="_Toc523875353"/>
+      <w:bookmarkStart w:id="0" w:name="_Toc523945587"/>
       <w:r>
         <w:rPr>
           <w:rFonts w:asciiTheme="minorHAnsi" w:hAnsiTheme="minorHAnsi" w:cstheme="minorHAnsi"/>
@@ -91,7 +92,130 @@
         <w:rPr>
           <w:rFonts w:ascii="Times New Roman" w:hAnsi="Times New Roman" w:cs="Times New Roman"/>
         </w:rPr>
-        <w:t>De las aplicaciones que nos podemos encontrar actualmente en el mercado que se encarguen de la organización personal o de grupos podemos destacar Google Calendar, Doodle y aplicaciones de agendas de las tiendas de aplicaciones de los dispositivos móviles., en mi caso he analizado Agenda Escolar. Todas ellas son aplicaciones centradas en la organización personal que tratan de coordinar a los usuarios que la emplean para gestionar su día a día. Vamos a ver los servicios que ofrecen dichas aplicaciones y así poder apreciar en que factores podemos mejorarlas u ofrecer servicios que ellas no ofrecen.</w:t>
+        <w:t>De las aplicaciones que nos podemos encontrar actualmente en el mercado que se encarguen de la organización personal o de grupos podemos destacar Google Calendar</w:t>
+      </w:r>
+      <w:sdt>
+        <w:sdtPr>
+          <w:rPr>
+            <w:rFonts w:ascii="Times New Roman" w:hAnsi="Times New Roman" w:cs="Times New Roman"/>
+          </w:rPr>
+          <w:id w:val="-1810318157"/>
+          <w:citation/>
+        </w:sdtPr>
+        <w:sdtContent>
+          <w:r>
+            <w:rPr>
+              <w:rFonts w:ascii="Times New Roman" w:hAnsi="Times New Roman" w:cs="Times New Roman"/>
+            </w:rPr>
+            <w:fldChar w:fldCharType="begin"/>
+          </w:r>
+          <w:r>
+            <w:rPr>
+              <w:rFonts w:ascii="Times New Roman" w:hAnsi="Times New Roman" w:cs="Times New Roman"/>
+            </w:rPr>
+            <w:instrText xml:space="preserve"> CITATION Goo18 \l 3082 </w:instrText>
+          </w:r>
+          <w:r>
+            <w:rPr>
+              <w:rFonts w:ascii="Times New Roman" w:hAnsi="Times New Roman" w:cs="Times New Roman"/>
+            </w:rPr>
+            <w:fldChar w:fldCharType="separate"/>
+          </w:r>
+          <w:r>
+            <w:rPr>
+              <w:rFonts w:ascii="Times New Roman" w:hAnsi="Times New Roman" w:cs="Times New Roman"/>
+              <w:noProof/>
+            </w:rPr>
+            <w:t xml:space="preserve"> </w:t>
+          </w:r>
+          <w:r>
+            <w:rPr>
+              <w:rFonts w:ascii="Times New Roman" w:hAnsi="Times New Roman" w:cs="Times New Roman"/>
+              <w:noProof/>
+            </w:rPr>
+            <w:t>(1)</w:t>
+          </w:r>
+          <w:r>
+            <w:rPr>
+              <w:rFonts w:ascii="Times New Roman" w:hAnsi="Times New Roman" w:cs="Times New Roman"/>
+            </w:rPr>
+            <w:fldChar w:fldCharType="end"/>
+          </w:r>
+        </w:sdtContent>
+      </w:sdt>
+      <w:r>
+        <w:rPr>
+          <w:rFonts w:ascii="Times New Roman" w:hAnsi="Times New Roman" w:cs="Times New Roman"/>
+        </w:rPr>
+        <w:t>, Doodle</w:t>
+      </w:r>
+      <w:sdt>
+        <w:sdtPr>
+          <w:rPr>
+            <w:rFonts w:ascii="Times New Roman" w:hAnsi="Times New Roman" w:cs="Times New Roman"/>
+          </w:rPr>
+          <w:id w:val="1693028359"/>
+          <w:citation/>
+        </w:sdtPr>
+        <w:sdtContent>
+          <w:r>
+            <w:rPr>
+              <w:rFonts w:ascii="Times New Roman" w:hAnsi="Times New Roman" w:cs="Times New Roman"/>
+            </w:rPr>
+            <w:fldChar w:fldCharType="begin"/>
+          </w:r>
+          <w:r>
+            <w:rPr>
+              <w:rFonts w:ascii="Times New Roman" w:hAnsi="Times New Roman" w:cs="Times New Roman"/>
+            </w:rPr>
+            <w:instrText xml:space="preserve"> CITATION Doo18 \l 3082 </w:instrText>
+          </w:r>
+          <w:r>
+            <w:rPr>
+              <w:rFonts w:ascii="Times New Roman" w:hAnsi="Times New Roman" w:cs="Times New Roman"/>
+            </w:rPr>
+            <w:fldChar w:fldCharType="separate"/>
+          </w:r>
+          <w:r>
+            <w:rPr>
+              <w:rFonts w:ascii="Times New Roman" w:hAnsi="Times New Roman" w:cs="Times New Roman"/>
+              <w:noProof/>
+            </w:rPr>
+            <w:t xml:space="preserve"> </w:t>
+          </w:r>
+          <w:r>
+            <w:rPr>
+              <w:rFonts w:ascii="Times New Roman" w:hAnsi="Times New Roman" w:cs="Times New Roman"/>
+              <w:noProof/>
+            </w:rPr>
+            <w:t>(2)</w:t>
+          </w:r>
+          <w:r>
+            <w:rPr>
+              <w:rFonts w:ascii="Times New Roman" w:hAnsi="Times New Roman" w:cs="Times New Roman"/>
+            </w:rPr>
+            <w:fldChar w:fldCharType="end"/>
+          </w:r>
+        </w:sdtContent>
+      </w:sdt>
+      <w:r>
+        <w:rPr>
+          <w:rFonts w:ascii="Times New Roman" w:hAnsi="Times New Roman" w:cs="Times New Roman"/>
+        </w:rPr>
+        <w:t xml:space="preserve"> y aplicaciones de agendas de las tiendas de aplicaciones de los dispositivos móviles., en mi caso he analizado Agenda Escolar. Todas ellas son aplicaciones centradas en la organización personal que tratan de coordinar a los usuarios que la emplean para gestionar su día a día. Vamos a ver los servicios que ofrecen dichas aplicaciones y así poder apreciar en que factores podemos mejorarlas u ofrecer servicios que ellas no ofrecen.</w:t>
+      </w:r>
+    </w:p>
+    <w:p>
+      <w:pPr>
+        <w:rPr>
+          <w:rFonts w:ascii="Times New Roman" w:hAnsi="Times New Roman" w:cs="Times New Roman"/>
+        </w:rPr>
+      </w:pPr>
+      <w:r>
+        <w:rPr>
+          <w:rFonts w:ascii="Times New Roman" w:hAnsi="Times New Roman" w:cs="Times New Roman"/>
+        </w:rPr>
+        <w:br w:type="page"/>
       </w:r>
     </w:p>
     <w:tbl>
@@ -118,6 +242,7 @@
               <w:jc w:val="both"/>
             </w:pPr>
             <w:r>
+              <w:lastRenderedPageBreak/>
               <w:t>Características</w:t>
             </w:r>
           </w:p>
@@ -909,14 +1034,7 @@
         <w:rPr>
           <w:rFonts w:ascii="Times New Roman" w:hAnsi="Times New Roman" w:cs="Times New Roman"/>
         </w:rPr>
-        <w:t xml:space="preserve">Como se puede apreciar en la tabla lo que vamos a intentar es realizar una combinación de las funcionalidades de las diversas plataformas y a su vez tratando de suplir las carencias que cada una de estas aplicaciones tiene. Por ejemplo. Una de las carencias comunes es la falta de notas compartidas, carencia que nosotros vamos a tratar de solucionar. También se puede ver que una de las aplicaciones no es multiplataforma, y eso es uno de los mayores errores para este tipo de </w:t>
-      </w:r>
-      <w:r>
-        <w:rPr>
-          <w:rFonts w:ascii="Times New Roman" w:hAnsi="Times New Roman" w:cs="Times New Roman"/>
-        </w:rPr>
-        <w:lastRenderedPageBreak/>
-        <w:t>aplicación. También cogeremos para nuestro proyecto todo lo que estas aplicaciones tienen en común como es el calendario, las notificaciones y los recordatorios. Necesitamos implementar todas estas funcionalidades si deseamos que nuestra aplicación pueda llegar a competir con las aplicaciones del mercado.</w:t>
+        <w:t>Como se puede apreciar en la tabla lo que vamos a intentar es realizar una combinación de las funcionalidades de las diversas plataformas y a su vez tratando de suplir las carencias que cada una de estas aplicaciones tiene. Por ejemplo. Una de las carencias comunes es la falta de notas compartidas, carencia que nosotros vamos a tratar de solucionar. También se puede ver que una de las aplicaciones no es multiplataforma, y eso es uno de los mayores errores para este tipo de aplicación. También cogeremos para nuestro proyecto todo lo que estas aplicaciones tienen en común como es el calendario, las notificaciones y los recordatorios. Necesitamos implementar todas estas funcionalidades si deseamos que nuestra aplicación pueda llegar a competir con las aplicaciones del mercado.</w:t>
       </w:r>
     </w:p>
     <w:p>
@@ -1326,7 +1444,7 @@
   <w:style w:type="paragraph" w:default="1" w:styleId="Normal">
     <w:name w:val="Normal"/>
     <w:qFormat/>
-    <w:rsid w:val="00336552"/>
+    <w:rsid w:val="00E34419"/>
   </w:style>
   <w:style w:type="paragraph" w:styleId="Ttulo1">
     <w:name w:val="heading 1"/>
@@ -1689,4 +1807,57 @@
     </a:ext>
   </a:extLst>
 </a:theme>
+</file>
+
+<file path=customXml/item1.xml><?xml version="1.0" encoding="utf-8"?>
+<b:Sources xmlns:b="http://schemas.openxmlformats.org/officeDocument/2006/bibliography" xmlns="http://schemas.openxmlformats.org/officeDocument/2006/bibliography" SelectedStyle="\ISO690Nmerical.XSL" StyleName="ISO 690 - Referencia numérica" Version="1987">
+  <b:Source>
+    <b:Tag>Goo18</b:Tag>
+    <b:SourceType>InternetSite</b:SourceType>
+    <b:Guid>{886A185B-BD9B-4491-AD60-A89521FA248F}</b:Guid>
+    <b:Author>
+      <b:Author>
+        <b:NameList>
+          <b:Person>
+            <b:Last>Google</b:Last>
+          </b:Person>
+        </b:NameList>
+      </b:Author>
+    </b:Author>
+    <b:Title>Google Calendar</b:Title>
+    <b:URL>https://calendar.google.com/calendar/r</b:URL>
+    <b:YearAccessed>2018</b:YearAccessed>
+    <b:MonthAccessed>Agosto</b:MonthAccessed>
+    <b:DayAccessed>28</b:DayAccessed>
+    <b:RefOrder>1</b:RefOrder>
+  </b:Source>
+  <b:Source>
+    <b:Tag>Doo18</b:Tag>
+    <b:SourceType>InternetSite</b:SourceType>
+    <b:Guid>{EAFAA79D-9297-4C46-9913-03CDB8E81E61}</b:Guid>
+    <b:Author>
+      <b:Author>
+        <b:NameList>
+          <b:Person>
+            <b:Last>Doodle</b:Last>
+          </b:Person>
+        </b:NameList>
+      </b:Author>
+    </b:Author>
+    <b:Title>Doodle</b:Title>
+    <b:URL>https://doodle.com/es/</b:URL>
+    <b:YearAccessed>2018</b:YearAccessed>
+    <b:MonthAccessed>Agosto</b:MonthAccessed>
+    <b:DayAccessed>28</b:DayAccessed>
+    <b:RefOrder>2</b:RefOrder>
+  </b:Source>
+</b:Sources>
+</file>
+
+<file path=customXml/itemProps1.xml><?xml version="1.0" encoding="utf-8"?>
+<ds:datastoreItem xmlns:ds="http://schemas.openxmlformats.org/officeDocument/2006/customXml" ds:itemID="{92B4FB17-ED0F-4990-AB7B-1D80495A1B56}">
+  <ds:schemaRefs>
+    <ds:schemaRef ds:uri="http://schemas.openxmlformats.org/officeDocument/2006/bibliography"/>
+  </ds:schemaRefs>
+</ds:datastoreItem>
 </file>
</xml_diff>